<commit_message>
finished our reflection of sprint 1 phase 3
</commit_message>
<xml_diff>
--- a/docs/Sprint_Retrospective_Sprint1.docx
+++ b/docs/Sprint_Retrospective_Sprint1.docx
@@ -10,22 +10,24 @@
         <w:t>Sprint</w:t>
       </w:r>
       <w:r>
-        <w:t xml:space="preserve"> #</w:t>
+        <w:t xml:space="preserve"> </w:t>
+      </w:r>
+      <w:r>
+        <w:t>1</w:t>
       </w:r>
       <w:r>
         <w:t xml:space="preserve"> Retrospective</w:t>
       </w:r>
-    </w:p>
-    <w:p>
-      <w:pPr>
-        <w:pStyle w:val="ListParagraph"/>
-        <w:numPr>
-          <w:ilvl w:val="0"/>
-          <w:numId w:val="1"/>
-        </w:numPr>
-      </w:pPr>
-      <w:r>
-        <w:t>During your retrospective, spend at least 10 minutes talking over:</w:t>
+      <w:r>
+        <w:t>: ScrumMaster-Brody Larsen</w:t>
+      </w:r>
+    </w:p>
+    <w:p>
+      <w:pPr>
+        <w:ind w:left="360" w:firstLine="720"/>
+      </w:pPr>
+      <w:r>
+        <w:t>(Everyone was as present as they could have been)</w:t>
       </w:r>
     </w:p>
     <w:p>
@@ -36,10 +38,38 @@
           <w:numId w:val="1"/>
         </w:numPr>
       </w:pPr>
-      <w:bookmarkStart w:id="0" w:name="_GoBack"/>
-      <w:bookmarkEnd w:id="0"/>
       <w:r>
         <w:t>What went well</w:t>
+      </w:r>
+    </w:p>
+    <w:p>
+      <w:pPr>
+        <w:pStyle w:val="ListParagraph"/>
+        <w:numPr>
+          <w:ilvl w:val="2"/>
+          <w:numId w:val="1"/>
+        </w:numPr>
+      </w:pPr>
+      <w:r>
+        <w:t>Sitting down and planning out what needed to happen this phase and creat</w:t>
+      </w:r>
+      <w:r>
+        <w:t xml:space="preserve">ing a </w:t>
+      </w:r>
+      <w:r>
+        <w:t>checklist like list of the things really helped.</w:t>
+      </w:r>
+    </w:p>
+    <w:p>
+      <w:pPr>
+        <w:pStyle w:val="ListParagraph"/>
+        <w:numPr>
+          <w:ilvl w:val="2"/>
+          <w:numId w:val="1"/>
+        </w:numPr>
+      </w:pPr>
+      <w:r>
+        <w:t>Also sitting down and taking the checklist and organizing the list into sprints helps us know what to do this sprint.</w:t>
       </w:r>
     </w:p>
     <w:p>
@@ -58,12 +88,24 @@
       <w:pPr>
         <w:pStyle w:val="ListParagraph"/>
         <w:numPr>
-          <w:ilvl w:val="1"/>
+          <w:ilvl w:val="2"/>
           <w:numId w:val="1"/>
         </w:numPr>
       </w:pPr>
       <w:r>
-        <w:t>What specific things you can do to improve</w:t>
+        <w:t>We had a difficult time trying to get the “send us an email” form to work properly</w:t>
+      </w:r>
+    </w:p>
+    <w:p>
+      <w:pPr>
+        <w:pStyle w:val="ListParagraph"/>
+        <w:numPr>
+          <w:ilvl w:val="2"/>
+          <w:numId w:val="1"/>
+        </w:numPr>
+      </w:pPr>
+      <w:r>
+        <w:t>The point system we set up on Trello probably doesn’t reflect the amount of effort given by each person. Some items took effort from more then one person to figure out, debug and test.</w:t>
       </w:r>
     </w:p>
     <w:p>
@@ -75,55 +117,123 @@
         </w:numPr>
       </w:pPr>
       <w:r>
-        <w:t>List the measurement criteria</w:t>
-      </w:r>
-    </w:p>
-    <w:p>
-      <w:pPr>
-        <w:pStyle w:val="ListParagraph"/>
-        <w:numPr>
-          <w:ilvl w:val="1"/>
-          <w:numId w:val="1"/>
-        </w:numPr>
-      </w:pPr>
-      <w:r>
-        <w:t>Assign a percentage to each team member based on your metric specified in this sprint's planning</w:t>
-      </w:r>
-    </w:p>
-    <w:p>
-      <w:pPr>
-        <w:pStyle w:val="ListParagraph"/>
-        <w:numPr>
-          <w:ilvl w:val="1"/>
-          <w:numId w:val="1"/>
-        </w:numPr>
-      </w:pPr>
-      <w:r>
-        <w:t>Each person should have a percent between 0-100%</w:t>
-      </w:r>
-    </w:p>
-    <w:p>
-      <w:pPr>
-        <w:pStyle w:val="ListParagraph"/>
-        <w:numPr>
-          <w:ilvl w:val="1"/>
-          <w:numId w:val="1"/>
-        </w:numPr>
-      </w:pPr>
-      <w:r>
-        <w:t>Total percent for the team should be 100%</w:t>
-      </w:r>
-    </w:p>
-    <w:p>
-      <w:pPr>
-        <w:pStyle w:val="ListParagraph"/>
-        <w:numPr>
-          <w:ilvl w:val="1"/>
-          <w:numId w:val="1"/>
-        </w:numPr>
-      </w:pPr>
-      <w:r>
-        <w:t>Include the scrum master, and all of the members of the group (marking those who are present).</w:t>
+        <w:t>What specific things you can do to improve</w:t>
+      </w:r>
+    </w:p>
+    <w:p>
+      <w:pPr>
+        <w:ind w:left="1080"/>
+      </w:pPr>
+      <w:r>
+        <w:t>When we made the checklist, we put the items on our team’s Trello and gave each item a certain amount of points based on how much time we thought that item will take to accomplish</w:t>
+      </w:r>
+    </w:p>
+    <w:p>
+      <w:pPr>
+        <w:ind w:left="1080"/>
+      </w:pPr>
+      <w:r>
+        <w:t xml:space="preserve">According to our Trello </w:t>
+      </w:r>
+      <w:r>
+        <w:t>list</w:t>
+      </w:r>
+      <w:r>
+        <w:t xml:space="preserve"> there was a total of </w:t>
+      </w:r>
+      <w:r>
+        <w:t>17 points this sprint. After you break down who did what and add up how many points each person did, we get:</w:t>
+      </w:r>
+    </w:p>
+    <w:p>
+      <w:pPr>
+        <w:ind w:left="1080"/>
+      </w:pPr>
+      <w:r>
+        <w:t>Chris doing 12.5 points</w:t>
+      </w:r>
+    </w:p>
+    <w:p>
+      <w:pPr>
+        <w:ind w:left="1080"/>
+      </w:pPr>
+      <w:r>
+        <w:t>Kosta doing 5 points</w:t>
+      </w:r>
+    </w:p>
+    <w:p>
+      <w:pPr>
+        <w:ind w:left="1080"/>
+      </w:pPr>
+      <w:r>
+        <w:t>Johnathan doing 1 point</w:t>
+      </w:r>
+    </w:p>
+    <w:p>
+      <w:pPr>
+        <w:ind w:left="1080"/>
+      </w:pPr>
+      <w:r>
+        <w:t>Brody doing 2 points</w:t>
+      </w:r>
+    </w:p>
+    <w:p>
+      <w:pPr>
+        <w:ind w:left="1080"/>
+      </w:pPr>
+      <w:r>
+        <w:t>Make note that Chris and Kosta both worked on creating the “Contact” page giving them both 5 points meaning</w:t>
+      </w:r>
+      <w:r>
+        <w:t xml:space="preserve"> the</w:t>
+      </w:r>
+      <w:bookmarkStart w:id="0" w:name="_GoBack"/>
+      <w:bookmarkEnd w:id="0"/>
+      <w:r>
+        <w:t xml:space="preserve"> points don’t add up to 17. The task of building a “contact” page is going to be split 50/50 for the sake of percentage </w:t>
+      </w:r>
+      <w:r>
+        <w:t>calculations.</w:t>
+      </w:r>
+    </w:p>
+    <w:p>
+      <w:pPr>
+        <w:ind w:left="1080"/>
+      </w:pPr>
+      <w:r>
+        <w:t>Chris:60%</w:t>
+      </w:r>
+    </w:p>
+    <w:p>
+      <w:pPr>
+        <w:ind w:left="1080"/>
+      </w:pPr>
+      <w:r>
+        <w:t>Kosta:17%</w:t>
+      </w:r>
+    </w:p>
+    <w:p>
+      <w:pPr>
+        <w:ind w:left="1080"/>
+      </w:pPr>
+      <w:r>
+        <w:t>Johnathan:6%</w:t>
+      </w:r>
+    </w:p>
+    <w:p>
+      <w:pPr>
+        <w:ind w:left="1080"/>
+      </w:pPr>
+      <w:r>
+        <w:t>Brody:17%</w:t>
+      </w:r>
+    </w:p>
+    <w:p>
+      <w:pPr>
+        <w:ind w:left="1080"/>
+      </w:pPr>
+      <w:r>
+        <w:t>These percentages may or may not accurately reflect the amount of effort given by each person. They are going off of data from Trello.</w:t>
       </w:r>
     </w:p>
     <w:p/>

</xml_diff>